<commit_message>
made some changes to project report
</commit_message>
<xml_diff>
--- a/Ai_Project_Report.docx
+++ b/Ai_Project_Report.docx
@@ -372,46 +372,9 @@
       <w:r>
         <w:t>We start each game from the FEN</w:t>
       </w:r>
-    </w:p>
-    <w:p>
-      <w:r>
-        <w:t>swift</w:t>
-      </w:r>
-    </w:p>
-    <w:p>
-      <w:proofErr w:type="spellStart"/>
-      <w:r>
-        <w:t>CopyEdit</w:t>
-      </w:r>
-      <w:proofErr w:type="spellEnd"/>
-    </w:p>
-    <w:p>
-      <w:proofErr w:type="spellStart"/>
-      <w:r>
-        <w:t>rbbqkbbn</w:t>
-      </w:r>
-      <w:proofErr w:type="spellEnd"/>
-      <w:r>
-        <w:t>/</w:t>
-      </w:r>
-      <w:proofErr w:type="spellStart"/>
-      <w:r>
-        <w:t>pppppppp</w:t>
-      </w:r>
-      <w:proofErr w:type="spellEnd"/>
-      <w:r>
-        <w:t xml:space="preserve">/8/8/8/8/PPPPPPPP/RBBQKBBN w </w:t>
-      </w:r>
-      <w:proofErr w:type="spellStart"/>
-      <w:r>
-        <w:t>Qq</w:t>
-      </w:r>
-      <w:proofErr w:type="spellEnd"/>
-      <w:r>
-        <w:t xml:space="preserve"> - 0 1</w:t>
-      </w:r>
-    </w:p>
-    <w:p>
+      <w:r>
+        <w:t xml:space="preserve"> </w:t>
+      </w:r>
       <w:r>
         <w:t>which enforces four bishops per side and only Queenside castling.</w:t>
       </w:r>
@@ -615,7 +578,6 @@
         </w:numPr>
       </w:pPr>
       <w:r>
-        <w:lastRenderedPageBreak/>
         <w:t>Predicted move</w:t>
       </w:r>
     </w:p>
@@ -660,6 +622,7 @@
         </w:numPr>
       </w:pPr>
       <w:r>
+        <w:lastRenderedPageBreak/>
         <w:t xml:space="preserve">We repeat this in a self-play loop over </w:t>
       </w:r>
       <w:r>
@@ -1003,7 +966,6 @@
         </w:numPr>
       </w:pPr>
       <w:r>
-        <w:lastRenderedPageBreak/>
         <w:t>confusion_matrix.csv: three columns (</w:t>
       </w:r>
       <w:proofErr w:type="spellStart"/>
@@ -1043,6 +1005,7 @@
           <w:b/>
           <w:bCs/>
         </w:rPr>
+        <w:lastRenderedPageBreak/>
         <w:t>Dependencies:</w:t>
       </w:r>
       <w:r>
@@ -5153,6 +5116,7 @@
   <w:style w:type="character" w:default="1" w:styleId="DefaultParagraphFont">
     <w:name w:val="Default Paragraph Font"/>
     <w:uiPriority w:val="1"/>
+    <w:semiHidden/>
     <w:unhideWhenUsed/>
   </w:style>
   <w:style w:type="table" w:default="1" w:styleId="TableNormal">

</xml_diff>